<commit_message>
Design Document Updated 2
</commit_message>
<xml_diff>
--- a/doc/Design_Spec.docx
+++ b/doc/Design_Spec.docx
@@ -62,27 +62,7 @@
           <w:sz w:val="24"/>
           <w:szCs w:val="24"/>
         </w:rPr>
-        <w:t xml:space="preserve">Saroj, Pranay, </w:t>
-      </w:r>
-      <w:proofErr w:type="spellStart"/>
-      <w:r>
-        <w:rPr>
-          <w:b/>
-          <w:bCs/>
-          <w:sz w:val="24"/>
-          <w:szCs w:val="24"/>
-        </w:rPr>
-        <w:t>Ravanpreet</w:t>
-      </w:r>
-      <w:proofErr w:type="spellEnd"/>
-      <w:r>
-        <w:rPr>
-          <w:b/>
-          <w:bCs/>
-          <w:sz w:val="24"/>
-          <w:szCs w:val="24"/>
-        </w:rPr>
-        <w:t>, Pranav, Rohan</w:t>
+        <w:t>Saroj, Pranay, Ravanpreet, Pranav, Rohan</w:t>
       </w:r>
     </w:p>
     <w:p>
@@ -269,6 +249,166 @@
           <w:szCs w:val="24"/>
           <w:u w:val="single"/>
         </w:rPr>
+        <w:t>TECH SPEC</w:t>
+      </w:r>
+    </w:p>
+    <w:p>
+      <w:pPr>
+        <w:pStyle w:val="ListParagraph"/>
+        <w:numPr>
+          <w:ilvl w:val="0"/>
+          <w:numId w:val="5"/>
+        </w:numPr>
+        <w:rPr>
+          <w:sz w:val="24"/>
+          <w:szCs w:val="24"/>
+        </w:rPr>
+      </w:pPr>
+      <w:r>
+        <w:rPr>
+          <w:sz w:val="24"/>
+          <w:szCs w:val="24"/>
+        </w:rPr>
+        <w:t>HTML, CSS, JavaScript (frontend)</w:t>
+      </w:r>
+    </w:p>
+    <w:p>
+      <w:pPr>
+        <w:pStyle w:val="ListParagraph"/>
+        <w:numPr>
+          <w:ilvl w:val="0"/>
+          <w:numId w:val="5"/>
+        </w:numPr>
+        <w:rPr>
+          <w:sz w:val="24"/>
+          <w:szCs w:val="24"/>
+        </w:rPr>
+      </w:pPr>
+      <w:r>
+        <w:rPr>
+          <w:sz w:val="24"/>
+          <w:szCs w:val="24"/>
+        </w:rPr>
+        <w:t>Django framework (</w:t>
+      </w:r>
+      <w:r>
+        <w:rPr>
+          <w:sz w:val="24"/>
+          <w:szCs w:val="24"/>
+        </w:rPr>
+        <w:t>server-side</w:t>
+      </w:r>
+      <w:r>
+        <w:rPr>
+          <w:sz w:val="24"/>
+          <w:szCs w:val="24"/>
+        </w:rPr>
+        <w:t xml:space="preserve"> execution)</w:t>
+      </w:r>
+    </w:p>
+    <w:p>
+      <w:pPr>
+        <w:pStyle w:val="ListParagraph"/>
+        <w:numPr>
+          <w:ilvl w:val="0"/>
+          <w:numId w:val="5"/>
+        </w:numPr>
+        <w:rPr>
+          <w:sz w:val="24"/>
+          <w:szCs w:val="24"/>
+        </w:rPr>
+      </w:pPr>
+      <w:r>
+        <w:rPr>
+          <w:sz w:val="24"/>
+          <w:szCs w:val="24"/>
+        </w:rPr>
+        <w:t>Cropper.js (for cropping images)</w:t>
+      </w:r>
+    </w:p>
+    <w:p>
+      <w:pPr>
+        <w:pStyle w:val="ListParagraph"/>
+        <w:numPr>
+          <w:ilvl w:val="0"/>
+          <w:numId w:val="5"/>
+        </w:numPr>
+        <w:rPr>
+          <w:sz w:val="24"/>
+          <w:szCs w:val="24"/>
+        </w:rPr>
+      </w:pPr>
+      <w:r>
+        <w:rPr>
+          <w:sz w:val="24"/>
+          <w:szCs w:val="24"/>
+        </w:rPr>
+        <w:t>PhotoEditorSDK (for doodling over images)</w:t>
+      </w:r>
+    </w:p>
+    <w:p>
+      <w:pPr>
+        <w:pStyle w:val="ListParagraph"/>
+        <w:numPr>
+          <w:ilvl w:val="0"/>
+          <w:numId w:val="5"/>
+        </w:numPr>
+        <w:rPr>
+          <w:sz w:val="24"/>
+          <w:szCs w:val="24"/>
+        </w:rPr>
+      </w:pPr>
+      <w:r>
+        <w:rPr>
+          <w:sz w:val="24"/>
+          <w:szCs w:val="24"/>
+        </w:rPr>
+        <w:t xml:space="preserve">Thumbnails-PIL library (for </w:t>
+      </w:r>
+      <w:r>
+        <w:rPr>
+          <w:sz w:val="24"/>
+          <w:szCs w:val="24"/>
+        </w:rPr>
+        <w:t>storing</w:t>
+      </w:r>
+      <w:r>
+        <w:rPr>
+          <w:sz w:val="24"/>
+          <w:szCs w:val="24"/>
+        </w:rPr>
+        <w:t xml:space="preserve"> thumbnails for images)</w:t>
+      </w:r>
+    </w:p>
+    <w:p>
+      <w:pPr>
+        <w:rPr>
+          <w:b/>
+          <w:bCs/>
+          <w:sz w:val="24"/>
+          <w:szCs w:val="24"/>
+          <w:u w:val="single"/>
+        </w:rPr>
+      </w:pPr>
+    </w:p>
+    <w:p>
+      <w:pPr>
+        <w:rPr>
+          <w:b/>
+          <w:bCs/>
+          <w:sz w:val="24"/>
+          <w:szCs w:val="24"/>
+          <w:u w:val="single"/>
+        </w:rPr>
+      </w:pPr>
+      <w:r>
+        <w:rPr>
+          <w:b/>
+          <w:bCs/>
+          <w:sz w:val="24"/>
+          <w:szCs w:val="24"/>
+          <w:u w:val="single"/>
+        </w:rPr>
         <w:t>IMAGE UPLOAD</w:t>
       </w:r>
     </w:p>
@@ -309,6 +449,7 @@
           <w:sz w:val="24"/>
           <w:szCs w:val="24"/>
         </w:rPr>
+        <w:lastRenderedPageBreak/>
         <w:t xml:space="preserve">All those images will get saved in the image model through the post request which the server will get from the client side. </w:t>
       </w:r>
     </w:p>
@@ -431,7 +572,6 @@
           <w:sz w:val="24"/>
           <w:szCs w:val="24"/>
         </w:rPr>
-        <w:lastRenderedPageBreak/>
         <w:t>The hash values will be computed by adding the title with random the salt value and hashing which will create a unique value to distinguish the different images.</w:t>
       </w:r>
     </w:p>
@@ -831,6 +971,7 @@
           <w:sz w:val="24"/>
           <w:szCs w:val="24"/>
         </w:rPr>
+        <w:lastRenderedPageBreak/>
         <w:t>What happens if the user removes the images.</w:t>
       </w:r>
     </w:p>
@@ -911,7 +1052,6 @@
           <w:sz w:val="20"/>
           <w:szCs w:val="20"/>
         </w:rPr>
-        <w:lastRenderedPageBreak/>
         <w:drawing>
           <wp:inline distT="0" distB="0" distL="0" distR="0" wp14:anchorId="1F7C893E" wp14:editId="4A5A38D9">
             <wp:extent cx="5731510" cy="3919855"/>
@@ -978,6 +1118,7 @@
           <w:sz w:val="20"/>
           <w:szCs w:val="20"/>
         </w:rPr>
+        <w:lastRenderedPageBreak/>
         <w:drawing>
           <wp:inline distT="0" distB="0" distL="0" distR="0" wp14:anchorId="05B0074C" wp14:editId="675FC29E">
             <wp:extent cx="5731510" cy="4298950"/>
@@ -1021,6 +1162,80 @@
         </w:drawing>
       </w:r>
     </w:p>
+    <w:p>
+      <w:pPr>
+        <w:pStyle w:val="ListParagraph"/>
+        <w:rPr>
+          <w:sz w:val="20"/>
+          <w:szCs w:val="20"/>
+        </w:rPr>
+      </w:pPr>
+    </w:p>
+    <w:p>
+      <w:pPr>
+        <w:pStyle w:val="ListParagraph"/>
+        <w:rPr>
+          <w:sz w:val="20"/>
+          <w:szCs w:val="20"/>
+        </w:rPr>
+      </w:pPr>
+      <w:r>
+        <w:rPr>
+          <w:noProof/>
+          <w:sz w:val="24"/>
+          <w:szCs w:val="24"/>
+        </w:rPr>
+        <w:lastRenderedPageBreak/>
+        <w:drawing>
+          <wp:inline distT="0" distB="0" distL="0" distR="0" wp14:anchorId="5BC60622" wp14:editId="56E62CA1">
+            <wp:extent cx="3985260" cy="8854440"/>
+            <wp:effectExtent l="0" t="0" r="0" b="3810"/>
+            <wp:docPr id="2" name="Picture 2"/>
+            <wp:cNvGraphicFramePr>
+              <a:graphicFrameLocks xmlns:a="http://schemas.openxmlformats.org/drawingml/2006/main" noChangeAspect="1"/>
+            </wp:cNvGraphicFramePr>
+            <a:graphic xmlns:a="http://schemas.openxmlformats.org/drawingml/2006/main">
+              <a:graphicData uri="http://schemas.openxmlformats.org/drawingml/2006/picture">
+                <pic:pic xmlns:pic="http://schemas.openxmlformats.org/drawingml/2006/picture">
+                  <pic:nvPicPr>
+                    <pic:cNvPr id="0" name="Picture 1"/>
+                    <pic:cNvPicPr>
+                      <a:picLocks noChangeAspect="1" noChangeArrowheads="1"/>
+                    </pic:cNvPicPr>
+                  </pic:nvPicPr>
+                  <pic:blipFill>
+                    <a:blip r:embed="rId8">
+                      <a:extLst>
+                        <a:ext uri="{28A0092B-C50C-407E-A947-70E740481C1C}">
+                          <a14:useLocalDpi xmlns:a14="http://schemas.microsoft.com/office/drawing/2010/main" val="0"/>
+                        </a:ext>
+                      </a:extLst>
+                    </a:blip>
+                    <a:srcRect/>
+                    <a:stretch>
+                      <a:fillRect/>
+                    </a:stretch>
+                  </pic:blipFill>
+                  <pic:spPr bwMode="auto">
+                    <a:xfrm>
+                      <a:off x="0" y="0"/>
+                      <a:ext cx="3985260" cy="8854440"/>
+                    </a:xfrm>
+                    <a:prstGeom prst="rect">
+                      <a:avLst/>
+                    </a:prstGeom>
+                    <a:noFill/>
+                    <a:ln>
+                      <a:noFill/>
+                    </a:ln>
+                  </pic:spPr>
+                </pic:pic>
+              </a:graphicData>
+            </a:graphic>
+          </wp:inline>
+        </w:drawing>
+      </w:r>
+    </w:p>
     <w:sectPr>
       <w:pgSz w:w="11906" w:h="16838"/>
       <w:pgMar w:top="1440" w:right="1440" w:bottom="1440" w:left="1440" w:header="708" w:footer="708" w:gutter="0"/>
@@ -1373,6 +1588,119 @@
     </w:lvl>
   </w:abstractNum>
   <w:abstractNum w:abstractNumId="3" w15:restartNumberingAfterBreak="0">
+    <w:nsid w:val="34CC2298"/>
+    <w:multiLevelType w:val="hybridMultilevel"/>
+    <w:tmpl w:val="A27C12A2"/>
+    <w:lvl w:ilvl="0" w:tplc="40090001">
+      <w:start w:val="1"/>
+      <w:numFmt w:val="bullet"/>
+      <w:lvlText w:val=""/>
+      <w:lvlJc w:val="left"/>
+      <w:pPr>
+        <w:ind w:left="720" w:hanging="360"/>
+      </w:pPr>
+      <w:rPr>
+        <w:rFonts w:ascii="Symbol" w:hAnsi="Symbol" w:hint="default"/>
+      </w:rPr>
+    </w:lvl>
+    <w:lvl w:ilvl="1" w:tplc="40090003" w:tentative="1">
+      <w:start w:val="1"/>
+      <w:numFmt w:val="bullet"/>
+      <w:lvlText w:val="o"/>
+      <w:lvlJc w:val="left"/>
+      <w:pPr>
+        <w:ind w:left="1440" w:hanging="360"/>
+      </w:pPr>
+      <w:rPr>
+        <w:rFonts w:ascii="Courier New" w:hAnsi="Courier New" w:cs="Courier New" w:hint="default"/>
+      </w:rPr>
+    </w:lvl>
+    <w:lvl w:ilvl="2" w:tplc="40090005" w:tentative="1">
+      <w:start w:val="1"/>
+      <w:numFmt w:val="bullet"/>
+      <w:lvlText w:val=""/>
+      <w:lvlJc w:val="left"/>
+      <w:pPr>
+        <w:ind w:left="2160" w:hanging="360"/>
+      </w:pPr>
+      <w:rPr>
+        <w:rFonts w:ascii="Wingdings" w:hAnsi="Wingdings" w:hint="default"/>
+      </w:rPr>
+    </w:lvl>
+    <w:lvl w:ilvl="3" w:tplc="40090001" w:tentative="1">
+      <w:start w:val="1"/>
+      <w:numFmt w:val="bullet"/>
+      <w:lvlText w:val=""/>
+      <w:lvlJc w:val="left"/>
+      <w:pPr>
+        <w:ind w:left="2880" w:hanging="360"/>
+      </w:pPr>
+      <w:rPr>
+        <w:rFonts w:ascii="Symbol" w:hAnsi="Symbol" w:hint="default"/>
+      </w:rPr>
+    </w:lvl>
+    <w:lvl w:ilvl="4" w:tplc="40090003" w:tentative="1">
+      <w:start w:val="1"/>
+      <w:numFmt w:val="bullet"/>
+      <w:lvlText w:val="o"/>
+      <w:lvlJc w:val="left"/>
+      <w:pPr>
+        <w:ind w:left="3600" w:hanging="360"/>
+      </w:pPr>
+      <w:rPr>
+        <w:rFonts w:ascii="Courier New" w:hAnsi="Courier New" w:cs="Courier New" w:hint="default"/>
+      </w:rPr>
+    </w:lvl>
+    <w:lvl w:ilvl="5" w:tplc="40090005" w:tentative="1">
+      <w:start w:val="1"/>
+      <w:numFmt w:val="bullet"/>
+      <w:lvlText w:val=""/>
+      <w:lvlJc w:val="left"/>
+      <w:pPr>
+        <w:ind w:left="4320" w:hanging="360"/>
+      </w:pPr>
+      <w:rPr>
+        <w:rFonts w:ascii="Wingdings" w:hAnsi="Wingdings" w:hint="default"/>
+      </w:rPr>
+    </w:lvl>
+    <w:lvl w:ilvl="6" w:tplc="40090001" w:tentative="1">
+      <w:start w:val="1"/>
+      <w:numFmt w:val="bullet"/>
+      <w:lvlText w:val=""/>
+      <w:lvlJc w:val="left"/>
+      <w:pPr>
+        <w:ind w:left="5040" w:hanging="360"/>
+      </w:pPr>
+      <w:rPr>
+        <w:rFonts w:ascii="Symbol" w:hAnsi="Symbol" w:hint="default"/>
+      </w:rPr>
+    </w:lvl>
+    <w:lvl w:ilvl="7" w:tplc="40090003" w:tentative="1">
+      <w:start w:val="1"/>
+      <w:numFmt w:val="bullet"/>
+      <w:lvlText w:val="o"/>
+      <w:lvlJc w:val="left"/>
+      <w:pPr>
+        <w:ind w:left="5760" w:hanging="360"/>
+      </w:pPr>
+      <w:rPr>
+        <w:rFonts w:ascii="Courier New" w:hAnsi="Courier New" w:cs="Courier New" w:hint="default"/>
+      </w:rPr>
+    </w:lvl>
+    <w:lvl w:ilvl="8" w:tplc="40090005" w:tentative="1">
+      <w:start w:val="1"/>
+      <w:numFmt w:val="bullet"/>
+      <w:lvlText w:val=""/>
+      <w:lvlJc w:val="left"/>
+      <w:pPr>
+        <w:ind w:left="6480" w:hanging="360"/>
+      </w:pPr>
+      <w:rPr>
+        <w:rFonts w:ascii="Wingdings" w:hAnsi="Wingdings" w:hint="default"/>
+      </w:rPr>
+    </w:lvl>
+  </w:abstractNum>
+  <w:abstractNum w:abstractNumId="4" w15:restartNumberingAfterBreak="0">
     <w:nsid w:val="3909514A"/>
     <w:multiLevelType w:val="hybridMultilevel"/>
     <w:tmpl w:val="A8204A0C"/>
@@ -1495,6 +1823,9 @@
     <w:abstractNumId w:val="1"/>
   </w:num>
   <w:num w:numId="4" w16cid:durableId="464351470">
+    <w:abstractNumId w:val="4"/>
+  </w:num>
+  <w:num w:numId="5" w16cid:durableId="1003900140">
     <w:abstractNumId w:val="3"/>
   </w:num>
 </w:numbering>

</xml_diff>